<commit_message>
Fix register order in instructions
</commit_message>
<xml_diff>
--- a/report.docx
+++ b/report.docx
@@ -632,7 +632,28 @@
           <w:rFonts w:ascii="Cascadia Code" w:hAnsi="Cascadia Code" w:cs="Times New Roman"/>
           <w:lang w:eastAsia="ko-KR"/>
         </w:rPr>
-        <w:t>op source1, source2, destination</w:t>
+        <w:t xml:space="preserve">op </w:t>
+      </w:r>
+      <w:r>
+        <w:rPr>
+          <w:rFonts w:ascii="Cascadia Code" w:hAnsi="Cascadia Code" w:cs="Times New Roman"/>
+          <w:lang w:eastAsia="ko-KR"/>
+        </w:rPr>
+        <w:t>destination</w:t>
+      </w:r>
+      <w:r>
+        <w:rPr>
+          <w:rFonts w:ascii="Cascadia Code" w:hAnsi="Cascadia Code" w:cs="Times New Roman"/>
+          <w:lang w:eastAsia="ko-KR"/>
+        </w:rPr>
+        <w:t xml:space="preserve">, </w:t>
+      </w:r>
+      <w:r>
+        <w:rPr>
+          <w:rFonts w:ascii="Cascadia Code" w:hAnsi="Cascadia Code" w:cs="Times New Roman"/>
+          <w:lang w:eastAsia="ko-KR"/>
+        </w:rPr>
+        <w:t>source1, source2</w:t>
       </w:r>
     </w:p>
     <w:p>
@@ -1027,7 +1048,28 @@
           <w:rFonts w:ascii="Cascadia Code" w:hAnsi="Cascadia Code" w:cs="Times New Roman"/>
           <w:lang w:eastAsia="ko-KR"/>
         </w:rPr>
-        <w:t>op source, destination, shi</w:t>
+        <w:t xml:space="preserve">op </w:t>
+      </w:r>
+      <w:r>
+        <w:rPr>
+          <w:rFonts w:ascii="Cascadia Code" w:hAnsi="Cascadia Code" w:cs="Times New Roman"/>
+          <w:lang w:eastAsia="ko-KR"/>
+        </w:rPr>
+        <w:t>destination</w:t>
+      </w:r>
+      <w:r>
+        <w:rPr>
+          <w:rFonts w:ascii="Cascadia Code" w:hAnsi="Cascadia Code" w:cs="Times New Roman"/>
+          <w:lang w:eastAsia="ko-KR"/>
+        </w:rPr>
+        <w:t xml:space="preserve">, </w:t>
+      </w:r>
+      <w:r>
+        <w:rPr>
+          <w:rFonts w:ascii="Cascadia Code" w:hAnsi="Cascadia Code" w:cs="Times New Roman"/>
+          <w:lang w:eastAsia="ko-KR"/>
+        </w:rPr>
+        <w:t>source, shi</w:t>
       </w:r>
       <w:r>
         <w:rPr>
@@ -1371,7 +1413,56 @@
           <w:rFonts w:ascii="Cascadia Code" w:hAnsi="Cascadia Code" w:cs="Times New Roman"/>
           <w:lang w:eastAsia="ko-KR"/>
         </w:rPr>
-        <w:t xml:space="preserve">op destination, source, </w:t>
+        <w:t>o</w:t>
+      </w:r>
+      <w:r>
+        <w:rPr>
+          <w:rFonts w:ascii="Cascadia Code" w:hAnsi="Cascadia Code" w:cs="Times New Roman"/>
+          <w:lang w:eastAsia="ko-KR"/>
+        </w:rPr>
+        <w:t>p</w:t>
+      </w:r>
+      <w:r>
+        <w:rPr>
+          <w:rFonts w:ascii="Cascadia Code" w:hAnsi="Cascadia Code" w:cs="Times New Roman"/>
+          <w:lang w:eastAsia="ko-KR"/>
+        </w:rPr>
+        <w:t xml:space="preserve"> </w:t>
+      </w:r>
+      <w:r>
+        <w:rPr>
+          <w:rFonts w:ascii="Cascadia Code" w:hAnsi="Cascadia Code" w:cs="Times New Roman"/>
+          <w:lang w:eastAsia="ko-KR"/>
+        </w:rPr>
+        <w:t>source,</w:t>
+      </w:r>
+      <w:r>
+        <w:rPr>
+          <w:rFonts w:ascii="Cascadia Code" w:hAnsi="Cascadia Code" w:cs="Times New Roman"/>
+          <w:lang w:eastAsia="ko-KR"/>
+        </w:rPr>
+        <w:t xml:space="preserve"> </w:t>
+      </w:r>
+      <w:r>
+        <w:rPr>
+          <w:rFonts w:ascii="Cascadia Code" w:hAnsi="Cascadia Code" w:cs="Times New Roman"/>
+          <w:lang w:eastAsia="ko-KR"/>
+        </w:rPr>
+        <w:t>destination</w:t>
+      </w:r>
+      <w:r>
+        <w:rPr>
+          <w:rFonts w:ascii="Cascadia Code" w:hAnsi="Cascadia Code" w:cs="Times New Roman"/>
+          <w:lang w:eastAsia="ko-KR"/>
+        </w:rPr>
+        <w:t>,</w:t>
+      </w:r>
+      <w:r>
+        <w:rPr>
+          <w:rFonts w:ascii="Cascadia Code" w:hAnsi="Cascadia Code" w:cs="Times New Roman"/>
+          <w:lang w:eastAsia="ko-KR"/>
+        </w:rPr>
+        <w:t xml:space="preserve"> </w:t>
       </w:r>
       <w:r>
         <w:rPr>
@@ -2952,7 +3043,7 @@
           <w:p>
             <w:pPr>
               <w:rPr>
-                <w:rFonts w:ascii="Times New Roman" w:eastAsia="Malgun Gothic" w:hAnsi="Times New Roman" w:cs="Times New Roman" w:hint="eastAsia"/>
+                <w:rFonts w:ascii="Times New Roman" w:eastAsia="Malgun Gothic" w:hAnsi="Times New Roman" w:cs="Times New Roman"/>
                 <w:lang w:eastAsia="ko-KR"/>
               </w:rPr>
             </w:pPr>
@@ -2971,7 +3062,7 @@
       <w:pPr>
         <w:spacing w:after="0"/>
         <w:rPr>
-          <w:rFonts w:ascii="Times New Roman" w:eastAsia="Malgun Gothic" w:hAnsi="Times New Roman" w:cs="Times New Roman" w:hint="eastAsia"/>
+          <w:rFonts w:ascii="Times New Roman" w:eastAsia="Malgun Gothic" w:hAnsi="Times New Roman" w:cs="Times New Roman"/>
           <w:lang w:eastAsia="ko-KR"/>
         </w:rPr>
       </w:pPr>

</xml_diff>